<commit_message>
getting base pipeline run stable before pulling golden datasets
</commit_message>
<xml_diff>
--- a/data/leqvio-monotherapy-demand-NOV217/inputs/leqvio-monotherapy-demand-bannerplan-adjusted.docx
+++ b/data/leqvio-monotherapy-demand-NOV217/inputs/leqvio-monotherapy-demand-bannerplan-adjusted.docx
@@ -43,8 +43,8 @@
         <w:tblLook w:val="04A0" w:firstRow="1" w:lastRow="0" w:firstColumn="1" w:lastColumn="0" w:noHBand="0" w:noVBand="1"/>
       </w:tblPr>
       <w:tblGrid>
-        <w:gridCol w:w="4675"/>
-        <w:gridCol w:w="4680"/>
+        <w:gridCol w:w="4677"/>
+        <w:gridCol w:w="4678"/>
       </w:tblGrid>
       <w:tr>
         <w:tc>
@@ -57,6 +57,13 @@
             <w:pPr>
               <w:spacing w:line="259" w:lineRule="auto"/>
             </w:pPr>
+            <w:r>
+              <w:rPr>
+                <w:b/>
+                <w:bCs/>
+              </w:rPr>
+              <w:t xml:space="preserve">HCP </w:t>
+            </w:r>
             <w:r>
               <w:rPr>
                 <w:b/>
@@ -70,7 +77,7 @@
       <w:tr>
         <w:tc>
           <w:tcPr>
-            <w:tcW w:w="4675" w:type="dxa"/>
+            <w:tcW w:w="4677" w:type="dxa"/>
           </w:tcPr>
           <w:p>
             <w:pPr>
@@ -83,7 +90,7 @@
         </w:tc>
         <w:tc>
           <w:tcPr>
-            <w:tcW w:w="4680" w:type="dxa"/>
+            <w:tcW w:w="4678" w:type="dxa"/>
           </w:tcPr>
           <w:p>
             <w:r>
@@ -101,7 +108,7 @@
       <w:tr>
         <w:tc>
           <w:tcPr>
-            <w:tcW w:w="4675" w:type="dxa"/>
+            <w:tcW w:w="4677" w:type="dxa"/>
           </w:tcPr>
           <w:p>
             <w:r>
@@ -111,7 +118,7 @@
         </w:tc>
         <w:tc>
           <w:tcPr>
-            <w:tcW w:w="4680" w:type="dxa"/>
+            <w:tcW w:w="4678" w:type="dxa"/>
           </w:tcPr>
           <w:p>
             <w:r>
@@ -129,21 +136,197 @@
         </w:trPr>
         <w:tc>
           <w:tcPr>
-            <w:tcW w:w="4675" w:type="dxa"/>
-          </w:tcPr>
-          <w:p>
-            <w:r>
-              <w:t>Nephs</w:t>
-            </w:r>
-          </w:p>
-        </w:tc>
-        <w:tc>
-          <w:tcPr>
-            <w:tcW w:w="4680" w:type="dxa"/>
+            <w:tcW w:w="4677" w:type="dxa"/>
+          </w:tcPr>
+          <w:p>
+            <w:r>
+              <w:t>Other</w:t>
+            </w:r>
+          </w:p>
+        </w:tc>
+        <w:tc>
+          <w:tcPr>
+            <w:tcW w:w="4678" w:type="dxa"/>
           </w:tcPr>
           <w:p>
             <w:r>
               <w:t>S2=3</w:t>
+            </w:r>
+            <w:r>
+              <w:t xml:space="preserve"> OR S2=4 OR S2=5</w:t>
+            </w:r>
+          </w:p>
+        </w:tc>
+      </w:tr>
+      <w:tr>
+        <w:tc>
+          <w:tcPr>
+            <w:tcW w:w="9355" w:type="dxa"/>
+            <w:gridSpan w:val="2"/>
+            <w:shd w:val="clear" w:color="auto" w:fill="DAE8F8"/>
+          </w:tcPr>
+          <w:p>
+            <w:pPr>
+              <w:spacing w:line="259" w:lineRule="auto"/>
+            </w:pPr>
+            <w:r>
+              <w:rPr>
+                <w:b/>
+                <w:bCs/>
+              </w:rPr>
+              <w:t xml:space="preserve">HCP </w:t>
+            </w:r>
+            <w:r>
+              <w:rPr>
+                <w:b/>
+                <w:bCs/>
+              </w:rPr>
+              <w:t>Role</w:t>
+            </w:r>
+          </w:p>
+        </w:tc>
+      </w:tr>
+      <w:tr>
+        <w:tc>
+          <w:tcPr>
+            <w:tcW w:w="4677" w:type="dxa"/>
+          </w:tcPr>
+          <w:p>
+            <w:pPr>
+              <w:spacing w:line="259" w:lineRule="auto"/>
+            </w:pPr>
+            <w:r>
+              <w:t>Physician</w:t>
+            </w:r>
+          </w:p>
+        </w:tc>
+        <w:tc>
+          <w:tcPr>
+            <w:tcW w:w="4678" w:type="dxa"/>
+          </w:tcPr>
+          <w:p>
+            <w:r>
+              <w:t>S2=1 OR S2=2 OR S2=3 OR S2=4 OR S2=5</w:t>
+            </w:r>
+          </w:p>
+        </w:tc>
+      </w:tr>
+      <w:tr>
+        <w:tc>
+          <w:tcPr>
+            <w:tcW w:w="4677" w:type="dxa"/>
+          </w:tcPr>
+          <w:p>
+            <w:r>
+              <w:t>APP</w:t>
+            </w:r>
+          </w:p>
+        </w:tc>
+        <w:tc>
+          <w:tcPr>
+            <w:tcW w:w="4678" w:type="dxa"/>
+          </w:tcPr>
+          <w:p>
+            <w:pPr>
+              <w:spacing w:line="259" w:lineRule="auto"/>
+            </w:pPr>
+            <w:r>
+              <w:t>S2</w:t>
+            </w:r>
+            <w:r>
+              <w:t>a</w:t>
+            </w:r>
+            <w:r>
+              <w:t>=</w:t>
+            </w:r>
+            <w:r>
+              <w:t>1</w:t>
+            </w:r>
+          </w:p>
+        </w:tc>
+      </w:tr>
+      <w:tr>
+        <w:tc>
+          <w:tcPr>
+            <w:tcW w:w="9355" w:type="dxa"/>
+            <w:gridSpan w:val="2"/>
+            <w:shd w:val="clear" w:color="auto" w:fill="DAE8F8"/>
+          </w:tcPr>
+          <w:p>
+            <w:pPr>
+              <w:spacing w:line="259" w:lineRule="auto"/>
+            </w:pPr>
+            <w:r>
+              <w:rPr>
+                <w:b/>
+                <w:bCs/>
+              </w:rPr>
+              <w:t>Volume of ASCVD Patients</w:t>
+            </w:r>
+          </w:p>
+        </w:tc>
+      </w:tr>
+      <w:tr>
+        <w:tc>
+          <w:tcPr>
+            <w:tcW w:w="4677" w:type="dxa"/>
+          </w:tcPr>
+          <w:p>
+            <w:r>
+              <w:t>150+ (</w:t>
+            </w:r>
+            <w:r>
+              <w:t>Higher</w:t>
+            </w:r>
+            <w:r>
+              <w:t>)</w:t>
+            </w:r>
+          </w:p>
+        </w:tc>
+        <w:tc>
+          <w:tcPr>
+            <w:tcW w:w="4678" w:type="dxa"/>
+          </w:tcPr>
+          <w:p>
+            <w:r>
+              <w:t>S11</w:t>
+            </w:r>
+            <w:r>
+              <w:rPr>
+                <w:rFonts w:ascii="GRE" w:hAnsi="GRE"/>
+              </w:rPr>
+              <w:t>=150+</w:t>
+            </w:r>
+          </w:p>
+        </w:tc>
+      </w:tr>
+      <w:tr>
+        <w:tc>
+          <w:tcPr>
+            <w:tcW w:w="4677" w:type="dxa"/>
+          </w:tcPr>
+          <w:p>
+            <w:pPr>
+              <w:spacing w:line="259" w:lineRule="auto"/>
+            </w:pPr>
+            <w:r>
+              <w:t>20-149 (</w:t>
+            </w:r>
+            <w:r>
+              <w:t>Lower</w:t>
+            </w:r>
+            <w:r>
+              <w:t>)</w:t>
+            </w:r>
+          </w:p>
+        </w:tc>
+        <w:tc>
+          <w:tcPr>
+            <w:tcW w:w="4678" w:type="dxa"/>
+          </w:tcPr>
+          <w:p>
+            <w:r>
+              <w:t>S11=20 - 149</w:t>
             </w:r>
           </w:p>
         </w:tc>
@@ -154,21 +337,20 @@
         </w:trPr>
         <w:tc>
           <w:tcPr>
-            <w:tcW w:w="4675" w:type="dxa"/>
-          </w:tcPr>
-          <w:p>
-            <w:r>
-              <w:t>Endos</w:t>
-            </w:r>
-          </w:p>
-        </w:tc>
-        <w:tc>
-          <w:tcPr>
-            <w:tcW w:w="4680" w:type="dxa"/>
-          </w:tcPr>
-          <w:p>
-            <w:r>
-              <w:t>S2=4</w:t>
+            <w:tcW w:w="9355" w:type="dxa"/>
+            <w:gridSpan w:val="2"/>
+            <w:shd w:val="clear" w:color="auto" w:fill="DAE8F8"/>
+          </w:tcPr>
+          <w:p>
+            <w:pPr>
+              <w:spacing w:line="259" w:lineRule="auto"/>
+            </w:pPr>
+            <w:r>
+              <w:rPr>
+                <w:b/>
+                <w:bCs/>
+              </w:rPr>
+              <w:t>Tiers</w:t>
             </w:r>
           </w:p>
         </w:tc>
@@ -179,220 +361,20 @@
         </w:trPr>
         <w:tc>
           <w:tcPr>
-            <w:tcW w:w="4675" w:type="dxa"/>
-          </w:tcPr>
-          <w:p>
-            <w:r>
-              <w:t>Lipids</w:t>
-            </w:r>
-          </w:p>
-        </w:tc>
-        <w:tc>
-          <w:tcPr>
-            <w:tcW w:w="4680" w:type="dxa"/>
-          </w:tcPr>
-          <w:p>
-            <w:r>
-              <w:t>S2=5</w:t>
-            </w:r>
-          </w:p>
-        </w:tc>
-      </w:tr>
-      <w:tr>
-        <w:tc>
-          <w:tcPr>
-            <w:tcW w:w="9355" w:type="dxa"/>
-            <w:gridSpan w:val="2"/>
-            <w:shd w:val="clear" w:color="auto" w:fill="DAE8F8"/>
+            <w:tcW w:w="4677" w:type="dxa"/>
           </w:tcPr>
           <w:p>
             <w:pPr>
               <w:spacing w:line="259" w:lineRule="auto"/>
             </w:pPr>
             <w:r>
-              <w:rPr>
-                <w:b/>
-                <w:bCs/>
-              </w:rPr>
-              <w:t>Role</w:t>
-            </w:r>
-          </w:p>
-        </w:tc>
-      </w:tr>
-      <w:tr>
-        <w:tc>
-          <w:tcPr>
-            <w:tcW w:w="4675" w:type="dxa"/>
-          </w:tcPr>
-          <w:p>
-            <w:pPr>
-              <w:spacing w:line="259" w:lineRule="auto"/>
-            </w:pPr>
-            <w:r>
-              <w:t>Physician</w:t>
-            </w:r>
-          </w:p>
-        </w:tc>
-        <w:tc>
-          <w:tcPr>
-            <w:tcW w:w="4680" w:type="dxa"/>
-          </w:tcPr>
-          <w:p>
-            <w:r>
-              <w:t>S2=1 OR S2=2 OR S2=3 OR S2=4 OR S2=5</w:t>
-            </w:r>
-          </w:p>
-        </w:tc>
-      </w:tr>
-      <w:tr>
-        <w:tc>
-          <w:tcPr>
-            <w:tcW w:w="4675" w:type="dxa"/>
-          </w:tcPr>
-          <w:p>
-            <w:r>
-              <w:t>NP/PA</w:t>
-            </w:r>
-          </w:p>
-        </w:tc>
-        <w:tc>
-          <w:tcPr>
-            <w:tcW w:w="4680" w:type="dxa"/>
-          </w:tcPr>
-          <w:p>
-            <w:pPr>
-              <w:spacing w:line="259" w:lineRule="auto"/>
-            </w:pPr>
-            <w:r>
-              <w:t>S2</w:t>
-            </w:r>
-            <w:r>
-              <w:t>a</w:t>
-            </w:r>
-            <w:r>
-              <w:t>=</w:t>
-            </w:r>
-            <w:r>
-              <w:t>1</w:t>
-            </w:r>
-          </w:p>
-        </w:tc>
-      </w:tr>
-      <w:tr>
-        <w:tc>
-          <w:tcPr>
-            <w:tcW w:w="9355" w:type="dxa"/>
-            <w:gridSpan w:val="2"/>
-            <w:shd w:val="clear" w:color="auto" w:fill="DAE8F8"/>
-          </w:tcPr>
-          <w:p>
-            <w:pPr>
-              <w:spacing w:line="259" w:lineRule="auto"/>
-            </w:pPr>
-            <w:r>
-              <w:rPr>
-                <w:b/>
-                <w:bCs/>
-              </w:rPr>
-              <w:t>Volume of Adult ASCVD Patients</w:t>
-            </w:r>
-          </w:p>
-        </w:tc>
-      </w:tr>
-      <w:tr>
-        <w:tc>
-          <w:tcPr>
-            <w:tcW w:w="4675" w:type="dxa"/>
-          </w:tcPr>
-          <w:p>
-            <w:r>
-              <w:t>Higher</w:t>
-            </w:r>
-          </w:p>
-        </w:tc>
-        <w:tc>
-          <w:tcPr>
-            <w:tcW w:w="4680" w:type="dxa"/>
-          </w:tcPr>
-          <w:p>
-            <w:r>
-              <w:t xml:space="preserve">Joe to find </w:t>
-            </w:r>
-            <w:r>
-              <w:t>the right cutoff</w:t>
-            </w:r>
-          </w:p>
-        </w:tc>
-      </w:tr>
-      <w:tr>
-        <w:tc>
-          <w:tcPr>
-            <w:tcW w:w="4675" w:type="dxa"/>
-          </w:tcPr>
-          <w:p>
-            <w:pPr>
-              <w:spacing w:line="259" w:lineRule="auto"/>
-            </w:pPr>
-            <w:r>
-              <w:t>Lower</w:t>
-            </w:r>
-          </w:p>
-        </w:tc>
-        <w:tc>
-          <w:tcPr>
-            <w:tcW w:w="4680" w:type="dxa"/>
-          </w:tcPr>
-          <w:p>
-            <w:r>
-              <w:t>Joe to find the right cutoff</w:t>
-            </w:r>
-          </w:p>
-        </w:tc>
-      </w:tr>
-      <w:tr>
-        <w:trPr>
-          <w:trHeight w:val="300"/>
-        </w:trPr>
-        <w:tc>
-          <w:tcPr>
-            <w:tcW w:w="9355" w:type="dxa"/>
-            <w:gridSpan w:val="2"/>
-            <w:shd w:val="clear" w:color="auto" w:fill="DAE8F8"/>
-          </w:tcPr>
-          <w:p>
-            <w:pPr>
-              <w:spacing w:line="259" w:lineRule="auto"/>
-            </w:pPr>
-            <w:r>
-              <w:rPr>
-                <w:b/>
-                <w:bCs/>
-              </w:rPr>
-              <w:t>Tiers</w:t>
-            </w:r>
-          </w:p>
-        </w:tc>
-      </w:tr>
-      <w:tr>
-        <w:trPr>
-          <w:trHeight w:val="300"/>
-        </w:trPr>
-        <w:tc>
-          <w:tcPr>
-            <w:tcW w:w="4675" w:type="dxa"/>
-          </w:tcPr>
-          <w:p>
-            <w:pPr>
-              <w:spacing w:line="259" w:lineRule="auto"/>
-            </w:pPr>
-            <w:r>
               <w:t>Tier 1</w:t>
             </w:r>
           </w:p>
         </w:tc>
         <w:tc>
           <w:tcPr>
-            <w:tcW w:w="4680" w:type="dxa"/>
+            <w:tcW w:w="4678" w:type="dxa"/>
           </w:tcPr>
           <w:p>
             <w:pPr>
@@ -417,7 +399,7 @@
         </w:trPr>
         <w:tc>
           <w:tcPr>
-            <w:tcW w:w="4675" w:type="dxa"/>
+            <w:tcW w:w="4677" w:type="dxa"/>
           </w:tcPr>
           <w:p>
             <w:pPr>
@@ -430,7 +412,7 @@
         </w:tc>
         <w:tc>
           <w:tcPr>
-            <w:tcW w:w="4680" w:type="dxa"/>
+            <w:tcW w:w="4678" w:type="dxa"/>
           </w:tcPr>
           <w:p>
             <w:pPr>
@@ -455,7 +437,7 @@
         </w:trPr>
         <w:tc>
           <w:tcPr>
-            <w:tcW w:w="4675" w:type="dxa"/>
+            <w:tcW w:w="4677" w:type="dxa"/>
           </w:tcPr>
           <w:p>
             <w:pPr>
@@ -468,7 +450,7 @@
         </w:tc>
         <w:tc>
           <w:tcPr>
-            <w:tcW w:w="4680" w:type="dxa"/>
+            <w:tcW w:w="4678" w:type="dxa"/>
           </w:tcPr>
           <w:p>
             <w:pPr>
@@ -493,7 +475,7 @@
         </w:trPr>
         <w:tc>
           <w:tcPr>
-            <w:tcW w:w="4675" w:type="dxa"/>
+            <w:tcW w:w="4677" w:type="dxa"/>
           </w:tcPr>
           <w:p>
             <w:pPr>
@@ -506,7 +488,7 @@
         </w:tc>
         <w:tc>
           <w:tcPr>
-            <w:tcW w:w="4680" w:type="dxa"/>
+            <w:tcW w:w="4678" w:type="dxa"/>
           </w:tcPr>
           <w:p>
             <w:pPr>
@@ -547,7 +529,21 @@
                 <w:b/>
                 <w:bCs/>
               </w:rPr>
-              <w:t>Segments</w:t>
+              <w:t>Currently Prescribe Leqvio without a</w:t>
+            </w:r>
+            <w:r>
+              <w:rPr>
+                <w:b/>
+                <w:bCs/>
+              </w:rPr>
+              <w:t xml:space="preserve"> </w:t>
+            </w:r>
+            <w:r>
+              <w:rPr>
+                <w:b/>
+                <w:bCs/>
+              </w:rPr>
+              <w:t>Statin and Before Other Therapies</w:t>
             </w:r>
           </w:p>
         </w:tc>
@@ -558,17 +554,17 @@
         </w:trPr>
         <w:tc>
           <w:tcPr>
-            <w:tcW w:w="4675" w:type="dxa"/>
-          </w:tcPr>
-          <w:p>
-            <w:r>
-              <w:t>Segment A</w:t>
-            </w:r>
-          </w:p>
-        </w:tc>
-        <w:tc>
-          <w:tcPr>
-            <w:tcW w:w="4680" w:type="dxa"/>
+            <w:tcW w:w="4677" w:type="dxa"/>
+          </w:tcPr>
+          <w:p>
+            <w:r>
+              <w:t>Yes</w:t>
+            </w:r>
+          </w:p>
+        </w:tc>
+        <w:tc>
+          <w:tcPr>
+            <w:tcW w:w="4678" w:type="dxa"/>
           </w:tcPr>
           <w:p>
             <w:pPr>
@@ -577,15 +573,14 @@
                 <w:iCs/>
               </w:rPr>
             </w:pPr>
-            <w:r>
-              <w:t>Segment</w:t>
-            </w:r>
-            <w:r>
-              <w:t>=</w:t>
-            </w:r>
-            <w:r>
-              <w:t>Segment A</w:t>
-            </w:r>
+            <w:bookmarkStart w:id="0" w:name="OLE_LINK1"/>
+            <w:r>
+              <w:t>A3br1c1</w:t>
+            </w:r>
+            <w:r>
+              <w:t>&gt;0</w:t>
+            </w:r>
+            <w:bookmarkEnd w:id="0"/>
           </w:p>
         </w:tc>
       </w:tr>
@@ -595,17 +590,17 @@
         </w:trPr>
         <w:tc>
           <w:tcPr>
-            <w:tcW w:w="4675" w:type="dxa"/>
-          </w:tcPr>
-          <w:p>
-            <w:r>
-              <w:t>Segment B</w:t>
-            </w:r>
-          </w:p>
-        </w:tc>
-        <w:tc>
-          <w:tcPr>
-            <w:tcW w:w="4680" w:type="dxa"/>
+            <w:tcW w:w="4677" w:type="dxa"/>
+          </w:tcPr>
+          <w:p>
+            <w:r>
+              <w:t>No</w:t>
+            </w:r>
+          </w:p>
+        </w:tc>
+        <w:tc>
+          <w:tcPr>
+            <w:tcW w:w="4678" w:type="dxa"/>
           </w:tcPr>
           <w:p>
             <w:pPr>
@@ -615,87 +610,19 @@
               </w:rPr>
             </w:pPr>
             <w:r>
-              <w:t>Segment</w:t>
-            </w:r>
-            <w:r>
-              <w:t>=</w:t>
-            </w:r>
-            <w:r>
-              <w:t>Segment B</w:t>
-            </w:r>
-          </w:p>
-        </w:tc>
-      </w:tr>
-      <w:tr>
-        <w:trPr>
-          <w:trHeight w:val="300"/>
-        </w:trPr>
-        <w:tc>
-          <w:tcPr>
-            <w:tcW w:w="4675" w:type="dxa"/>
-          </w:tcPr>
-          <w:p>
-            <w:r>
-              <w:t>Segment C</w:t>
-            </w:r>
-          </w:p>
-        </w:tc>
-        <w:tc>
-          <w:tcPr>
-            <w:tcW w:w="4680" w:type="dxa"/>
-          </w:tcPr>
-          <w:p>
-            <w:pPr>
-              <w:rPr>
-                <w:i/>
-                <w:iCs/>
-              </w:rPr>
-            </w:pPr>
-            <w:r>
-              <w:t>Segment</w:t>
-            </w:r>
-            <w:r>
-              <w:t>=</w:t>
-            </w:r>
-            <w:r>
-              <w:t>Segment C</w:t>
-            </w:r>
-          </w:p>
-        </w:tc>
-      </w:tr>
-      <w:tr>
-        <w:trPr>
-          <w:trHeight w:val="300"/>
-        </w:trPr>
-        <w:tc>
-          <w:tcPr>
-            <w:tcW w:w="4675" w:type="dxa"/>
-          </w:tcPr>
-          <w:p>
-            <w:r>
-              <w:t>Segment D</w:t>
-            </w:r>
-          </w:p>
-        </w:tc>
-        <w:tc>
-          <w:tcPr>
-            <w:tcW w:w="4680" w:type="dxa"/>
-          </w:tcPr>
-          <w:p>
-            <w:pPr>
-              <w:rPr>
-                <w:i/>
-                <w:iCs/>
-              </w:rPr>
-            </w:pPr>
-            <w:r>
-              <w:t>Segment</w:t>
-            </w:r>
-            <w:r>
-              <w:t>=</w:t>
-            </w:r>
-            <w:r>
-              <w:t>Segment D</w:t>
+              <w:t>A3br1c1</w:t>
+            </w:r>
+            <w:r>
+              <w:t>=0</w:t>
+            </w:r>
+            <w:r>
+              <w:t xml:space="preserve"> OR </w:t>
+            </w:r>
+            <w:r>
+              <w:t>A3br1c1</w:t>
+            </w:r>
+            <w:r>
+              <w:t>=NA</w:t>
             </w:r>
           </w:p>
         </w:tc>
@@ -722,7 +649,23 @@
                 <w:b/>
                 <w:bCs/>
               </w:rPr>
-              <w:t>Priority Accounts</w:t>
+              <w:t xml:space="preserve">Leqvio </w:t>
+            </w:r>
+            <w:proofErr w:type="spellStart"/>
+            <w:r>
+              <w:rPr>
+                <w:b/>
+                <w:bCs/>
+              </w:rPr>
+              <w:t>Rx'ing</w:t>
+            </w:r>
+            <w:proofErr w:type="spellEnd"/>
+            <w:r>
+              <w:rPr>
+                <w:b/>
+                <w:bCs/>
+              </w:rPr>
+              <w:t xml:space="preserve"> Would Increase with New PCSK9s Indication</w:t>
             </w:r>
           </w:p>
         </w:tc>
@@ -733,31 +676,27 @@
         </w:trPr>
         <w:tc>
           <w:tcPr>
-            <w:tcW w:w="4675" w:type="dxa"/>
-          </w:tcPr>
-          <w:p>
-            <w:r>
-              <w:t>Priority Account</w:t>
-            </w:r>
-          </w:p>
-        </w:tc>
-        <w:tc>
-          <w:tcPr>
-            <w:tcW w:w="4680" w:type="dxa"/>
-          </w:tcPr>
-          <w:p>
-            <w:pPr>
-              <w:rPr>
-                <w:i/>
-                <w:iCs/>
-              </w:rPr>
-            </w:pPr>
-            <w:r>
-              <w:rPr>
-                <w:i/>
-                <w:iCs/>
-              </w:rPr>
-              <w:t>Priority Account from list</w:t>
+            <w:tcW w:w="4677" w:type="dxa"/>
+          </w:tcPr>
+          <w:p>
+            <w:r>
+              <w:t>All Leqvio Prescribing</w:t>
+            </w:r>
+          </w:p>
+        </w:tc>
+        <w:tc>
+          <w:tcPr>
+            <w:tcW w:w="4678" w:type="dxa"/>
+          </w:tcPr>
+          <w:p>
+            <w:r>
+              <w:t>A4r2c2</w:t>
+            </w:r>
+            <w:r>
+              <w:t>&gt;</w:t>
+            </w:r>
+            <w:r>
+              <w:t>A4r2c1</w:t>
             </w:r>
           </w:p>
         </w:tc>
@@ -768,150 +707,132 @@
         </w:trPr>
         <w:tc>
           <w:tcPr>
-            <w:tcW w:w="4675" w:type="dxa"/>
-          </w:tcPr>
-          <w:p>
-            <w:r>
-              <w:t>Non-Priority Account</w:t>
-            </w:r>
-          </w:p>
-        </w:tc>
-        <w:tc>
-          <w:tcPr>
-            <w:tcW w:w="4680" w:type="dxa"/>
+            <w:tcW w:w="4677" w:type="dxa"/>
+          </w:tcPr>
+          <w:p>
+            <w:r>
+              <w:t xml:space="preserve">Leqvio </w:t>
+            </w:r>
+            <w:proofErr w:type="spellStart"/>
+            <w:r>
+              <w:t>RX’ing</w:t>
+            </w:r>
+            <w:proofErr w:type="spellEnd"/>
+            <w:r>
+              <w:t xml:space="preserve"> without a Statin &amp; Before Other Therapies</w:t>
+            </w:r>
+          </w:p>
+        </w:tc>
+        <w:tc>
+          <w:tcPr>
+            <w:tcW w:w="4678" w:type="dxa"/>
+          </w:tcPr>
+          <w:p>
+            <w:r>
+              <w:t>A3br1c1</w:t>
+            </w:r>
+            <w:r>
+              <w:t>&gt;</w:t>
+            </w:r>
+            <w:r>
+              <w:t>A4br1c1</w:t>
+            </w:r>
+          </w:p>
+        </w:tc>
+      </w:tr>
+      <w:tr>
+        <w:trPr>
+          <w:trHeight w:val="300"/>
+        </w:trPr>
+        <w:tc>
+          <w:tcPr>
+            <w:tcW w:w="9355" w:type="dxa"/>
+            <w:gridSpan w:val="2"/>
+            <w:shd w:val="clear" w:color="auto" w:fill="DAE8F8"/>
           </w:tcPr>
           <w:p>
             <w:pPr>
               <w:rPr>
-                <w:i/>
-                <w:iCs/>
+                <w:b/>
+                <w:bCs/>
               </w:rPr>
             </w:pPr>
             <w:r>
               <w:rPr>
-                <w:i/>
-                <w:iCs/>
+                <w:b/>
+                <w:bCs/>
               </w:rPr>
-              <w:t>Non-Priority Account from list</w:t>
+              <w:t>Primary Practice Setting</w:t>
+            </w:r>
+          </w:p>
+        </w:tc>
+      </w:tr>
+      <w:tr>
+        <w:trPr>
+          <w:trHeight w:val="300"/>
+        </w:trPr>
+        <w:tc>
+          <w:tcPr>
+            <w:tcW w:w="4677" w:type="dxa"/>
+          </w:tcPr>
+          <w:p>
+            <w:r>
+              <w:t>Academic / Univ.</w:t>
+            </w:r>
+            <w:r>
+              <w:t xml:space="preserve"> </w:t>
+            </w:r>
+            <w:r>
+              <w:t>Hospital</w:t>
+            </w:r>
+          </w:p>
+        </w:tc>
+        <w:tc>
+          <w:tcPr>
+            <w:tcW w:w="4678" w:type="dxa"/>
+          </w:tcPr>
+          <w:p>
+            <w:r>
+              <w:t>S9=6</w:t>
+            </w:r>
+          </w:p>
+        </w:tc>
+      </w:tr>
+      <w:tr>
+        <w:trPr>
+          <w:trHeight w:val="300"/>
+        </w:trPr>
+        <w:tc>
+          <w:tcPr>
+            <w:tcW w:w="4677" w:type="dxa"/>
+          </w:tcPr>
+          <w:p>
+            <w:r>
+              <w:t xml:space="preserve">Leqvio </w:t>
+            </w:r>
+            <w:proofErr w:type="spellStart"/>
+            <w:r>
+              <w:t>RX’ing</w:t>
+            </w:r>
+            <w:proofErr w:type="spellEnd"/>
+            <w:r>
+              <w:t xml:space="preserve"> without a Statin &amp; Before Other Therapies</w:t>
+            </w:r>
+          </w:p>
+        </w:tc>
+        <w:tc>
+          <w:tcPr>
+            <w:tcW w:w="4678" w:type="dxa"/>
+          </w:tcPr>
+          <w:p>
+            <w:r>
+              <w:t>S9=1 OR S9=2 OR S9=3 OR S9=4 OR S9=5</w:t>
             </w:r>
           </w:p>
         </w:tc>
       </w:tr>
     </w:tbl>
-    <w:p>
-      <w:pPr>
-        <w:rPr>
-          <w:b/>
-          <w:bCs/>
-          <w:u w:val="single"/>
-        </w:rPr>
-      </w:pPr>
-    </w:p>
-    <w:p>
-      <w:pPr>
-        <w:rPr>
-          <w:b/>
-          <w:bCs/>
-          <w:u w:val="single"/>
-        </w:rPr>
-      </w:pPr>
-      <w:r>
-        <w:rPr>
-          <w:b/>
-          <w:bCs/>
-          <w:u w:val="single"/>
-        </w:rPr>
-        <w:t>Calculations/</w:t>
-      </w:r>
-      <w:r>
-        <w:rPr>
-          <w:b/>
-          <w:bCs/>
-          <w:u w:val="single"/>
-        </w:rPr>
-        <w:t>Rows</w:t>
-      </w:r>
-    </w:p>
-    <w:p>
-      <w:pPr>
-        <w:pStyle w:val="ListParagraph"/>
-        <w:numPr>
-          <w:ilvl w:val="0"/>
-          <w:numId w:val="3"/>
-        </w:numPr>
-      </w:pPr>
-      <w:r>
-        <w:t>0-</w:t>
-      </w:r>
-      <w:r>
-        <w:t>5</w:t>
-      </w:r>
-      <w:r>
-        <w:t xml:space="preserve"> Scales</w:t>
-      </w:r>
-    </w:p>
-    <w:p>
-      <w:pPr>
-        <w:pStyle w:val="ListParagraph"/>
-        <w:numPr>
-          <w:ilvl w:val="1"/>
-          <w:numId w:val="3"/>
-        </w:numPr>
-      </w:pPr>
-      <w:r>
-        <w:t>T</w:t>
-      </w:r>
-      <w:r>
-        <w:t>2</w:t>
-      </w:r>
-      <w:r>
-        <w:t>B</w:t>
-      </w:r>
-      <w:r>
-        <w:t>/M</w:t>
-      </w:r>
-      <w:r>
-        <w:t>B</w:t>
-      </w:r>
-      <w:r>
-        <w:t>/B</w:t>
-      </w:r>
-      <w:r>
-        <w:t>2</w:t>
-      </w:r>
-      <w:r>
-        <w:t>B</w:t>
-      </w:r>
-    </w:p>
-    <w:p>
-      <w:pPr>
-        <w:rPr>
-          <w:b/>
-          <w:bCs/>
-          <w:u w:val="single"/>
-        </w:rPr>
-      </w:pPr>
-      <w:r>
-        <w:rPr>
-          <w:b/>
-          <w:bCs/>
-          <w:u w:val="single"/>
-        </w:rPr>
-        <w:t>Main Tab Notes:</w:t>
-      </w:r>
-    </w:p>
-    <w:p>
-      <w:pPr>
-        <w:pStyle w:val="ListParagraph"/>
-        <w:numPr>
-          <w:ilvl w:val="0"/>
-          <w:numId w:val="1"/>
-        </w:numPr>
-      </w:pPr>
-      <w:r>
-        <w:t>Please include tables that show the demand changes pre/post</w:t>
-      </w:r>
-    </w:p>
+    <w:p/>
     <w:sectPr>
       <w:pgSz w:w="12240" w:h="15840"/>
       <w:pgMar w:top="1440" w:right="1440" w:bottom="1440" w:left="1440" w:header="720" w:footer="720" w:gutter="0"/>
@@ -2341,47 +2262,6 @@
 </file>
 
 <file path=customXml/item1.xml><?xml version="1.0" encoding="utf-8"?>
-<p:properties xmlns:p="http://schemas.microsoft.com/office/2006/metadata/properties" xmlns:xsi="http://www.w3.org/2001/XMLSchema-instance" xmlns:pc="http://schemas.microsoft.com/office/infopath/2007/PartnerControls">
-  <documentManagement>
-    <test xmlns="a2513ad7-1266-43a7-8a27-974a788ed153">
-      <Url xsi:nil="true"/>
-      <Description xsi:nil="true"/>
-    </test>
-    <lcf76f155ced4ddcb4097134ff3c332f xmlns="a2513ad7-1266-43a7-8a27-974a788ed153">
-      <Terms xmlns="http://schemas.microsoft.com/office/infopath/2007/PartnerControls"/>
-    </lcf76f155ced4ddcb4097134ff3c332f>
-    <yampa xmlns="a2513ad7-1266-43a7-8a27-974a788ed153" xsi:nil="true"/>
-    <TaxCatchAll xmlns="b70ae369-3e78-41f6-a242-0843575c34a8" xsi:nil="true"/>
-    <_ip_UnifiedCompliancePolicyUIAction xmlns="http://schemas.microsoft.com/sharepoint/v3" xsi:nil="true"/>
-    <_ip_UnifiedCompliancePolicyProperties xmlns="http://schemas.microsoft.com/sharepoint/v3" xsi:nil="true"/>
-    <Methodology xmlns="a2513ad7-1266-43a7-8a27-974a788ed153" xsi:nil="true"/>
-    <ProjectType xmlns="a2513ad7-1266-43a7-8a27-974a788ed153" xsi:nil="true"/>
-    <RespondentType xmlns="a2513ad7-1266-43a7-8a27-974a788ed153" xsi:nil="true"/>
-    <TherapeuticArea xmlns="a2513ad7-1266-43a7-8a27-974a788ed153" xsi:nil="true"/>
-    <ProductGenericName xmlns="a2513ad7-1266-43a7-8a27-974a788ed153" xsi:nil="true"/>
-    <Industry xmlns="a2513ad7-1266-43a7-8a27-974a788ed153" xsi:nil="true"/>
-    <Product xmlns="a2513ad7-1266-43a7-8a27-974a788ed153" xsi:nil="true"/>
-    <ResearchTechnique xmlns="a2513ad7-1266-43a7-8a27-974a788ed153" xsi:nil="true"/>
-    <Client xmlns="a2513ad7-1266-43a7-8a27-974a788ed153" xsi:nil="true"/>
-    <DeliverableDate xmlns="a2513ad7-1266-43a7-8a27-974a788ed153" xsi:nil="true"/>
-    <ProjectCode xmlns="a2513ad7-1266-43a7-8a27-974a788ed153" xsi:nil="true"/>
-    <DocumentType xmlns="a2513ad7-1266-43a7-8a27-974a788ed153" xsi:nil="true"/>
-    <IncludeInIndex xmlns="a2513ad7-1266-43a7-8a27-974a788ed153">false</IncludeInIndex>
-    <SkipInIndex xmlns="a2513ad7-1266-43a7-8a27-974a788ed153">true</SkipInIndex>
-  </documentManagement>
-</p:properties>
-</file>
-
-<file path=customXml/item2.xml><?xml version="1.0" encoding="utf-8"?>
-<?mso-contentType ?>
-<FormTemplates xmlns="http://schemas.microsoft.com/sharepoint/v3/contenttype/forms">
-  <Display>DocumentLibraryForm</Display>
-  <Edit>DocumentLibraryForm</Edit>
-  <New>DocumentLibraryForm</New>
-</FormTemplates>
-</file>
-
-<file path=customXml/item3.xml><?xml version="1.0" encoding="utf-8"?>
 <ct:contentTypeSchema xmlns:ct="http://schemas.microsoft.com/office/2006/metadata/contentType" xmlns:ma="http://schemas.microsoft.com/office/2006/metadata/properties/metaAttributes" ct:_="" ma:_="" ma:contentTypeName="Document" ma:contentTypeID="0x0101000D9956597127294BA0FB60349B9503D1" ma:contentTypeVersion="38" ma:contentTypeDescription="Create a new document." ma:contentTypeScope="" ma:versionID="4f6c370da43d4af9fa55621beea14de0">
   <xsd:schema xmlns:xsd="http://www.w3.org/2001/XMLSchema" xmlns:xs="http://www.w3.org/2001/XMLSchema" xmlns:p="http://schemas.microsoft.com/office/2006/metadata/properties" xmlns:ns1="http://schemas.microsoft.com/sharepoint/v3" xmlns:ns2="b70ae369-3e78-41f6-a242-0843575c34a8" xmlns:ns3="a2513ad7-1266-43a7-8a27-974a788ed153" targetNamespace="http://schemas.microsoft.com/office/2006/metadata/properties" ma:root="true" ma:fieldsID="76771a665dd335dfbc62ecfac1d63e3d" ns1:_="" ns2:_="" ns3:_="">
     <xsd:import namespace="http://schemas.microsoft.com/sharepoint/v3"/>
@@ -2831,27 +2711,48 @@
 </ct:contentTypeSchema>
 </file>
 
-<file path=customXml/itemProps1.xml><?xml version="1.0" encoding="utf-8"?>
-<ds:datastoreItem xmlns:ds="http://schemas.openxmlformats.org/officeDocument/2006/customXml" ds:itemID="{8DB32ED0-3FE4-4D45-820D-9CFF2B676531}">
-  <ds:schemaRefs>
-    <ds:schemaRef ds:uri="http://schemas.microsoft.com/office/2006/metadata/properties"/>
-    <ds:schemaRef ds:uri="http://schemas.microsoft.com/office/infopath/2007/PartnerControls"/>
-    <ds:schemaRef ds:uri="a2513ad7-1266-43a7-8a27-974a788ed153"/>
-    <ds:schemaRef ds:uri="b70ae369-3e78-41f6-a242-0843575c34a8"/>
-    <ds:schemaRef ds:uri="http://schemas.microsoft.com/sharepoint/v3"/>
-  </ds:schemaRefs>
-</ds:datastoreItem>
+<file path=customXml/item2.xml><?xml version="1.0" encoding="utf-8"?>
+<p:properties xmlns:p="http://schemas.microsoft.com/office/2006/metadata/properties" xmlns:xsi="http://www.w3.org/2001/XMLSchema-instance" xmlns:pc="http://schemas.microsoft.com/office/infopath/2007/PartnerControls">
+  <documentManagement>
+    <test xmlns="a2513ad7-1266-43a7-8a27-974a788ed153">
+      <Url xsi:nil="true"/>
+      <Description xsi:nil="true"/>
+    </test>
+    <lcf76f155ced4ddcb4097134ff3c332f xmlns="a2513ad7-1266-43a7-8a27-974a788ed153">
+      <Terms xmlns="http://schemas.microsoft.com/office/infopath/2007/PartnerControls"/>
+    </lcf76f155ced4ddcb4097134ff3c332f>
+    <yampa xmlns="a2513ad7-1266-43a7-8a27-974a788ed153" xsi:nil="true"/>
+    <TaxCatchAll xmlns="b70ae369-3e78-41f6-a242-0843575c34a8" xsi:nil="true"/>
+    <_ip_UnifiedCompliancePolicyUIAction xmlns="http://schemas.microsoft.com/sharepoint/v3" xsi:nil="true"/>
+    <_ip_UnifiedCompliancePolicyProperties xmlns="http://schemas.microsoft.com/sharepoint/v3" xsi:nil="true"/>
+    <Methodology xmlns="a2513ad7-1266-43a7-8a27-974a788ed153" xsi:nil="true"/>
+    <ProjectType xmlns="a2513ad7-1266-43a7-8a27-974a788ed153" xsi:nil="true"/>
+    <RespondentType xmlns="a2513ad7-1266-43a7-8a27-974a788ed153" xsi:nil="true"/>
+    <TherapeuticArea xmlns="a2513ad7-1266-43a7-8a27-974a788ed153" xsi:nil="true"/>
+    <ProductGenericName xmlns="a2513ad7-1266-43a7-8a27-974a788ed153" xsi:nil="true"/>
+    <Industry xmlns="a2513ad7-1266-43a7-8a27-974a788ed153" xsi:nil="true"/>
+    <Product xmlns="a2513ad7-1266-43a7-8a27-974a788ed153" xsi:nil="true"/>
+    <ResearchTechnique xmlns="a2513ad7-1266-43a7-8a27-974a788ed153" xsi:nil="true"/>
+    <Client xmlns="a2513ad7-1266-43a7-8a27-974a788ed153" xsi:nil="true"/>
+    <DeliverableDate xmlns="a2513ad7-1266-43a7-8a27-974a788ed153" xsi:nil="true"/>
+    <ProjectCode xmlns="a2513ad7-1266-43a7-8a27-974a788ed153" xsi:nil="true"/>
+    <DocumentType xmlns="a2513ad7-1266-43a7-8a27-974a788ed153" xsi:nil="true"/>
+    <IncludeInIndex xmlns="a2513ad7-1266-43a7-8a27-974a788ed153">false</IncludeInIndex>
+    <SkipInIndex xmlns="a2513ad7-1266-43a7-8a27-974a788ed153">true</SkipInIndex>
+  </documentManagement>
+</p:properties>
 </file>
 
-<file path=customXml/itemProps2.xml><?xml version="1.0" encoding="utf-8"?>
-<ds:datastoreItem xmlns:ds="http://schemas.openxmlformats.org/officeDocument/2006/customXml" ds:itemID="{F2447EC1-B0A0-43C2-A092-9F20B546DF78}">
-  <ds:schemaRefs>
-    <ds:schemaRef ds:uri="http://schemas.microsoft.com/sharepoint/v3/contenttype/forms"/>
-  </ds:schemaRefs>
-</ds:datastoreItem>
+<file path=customXml/item3.xml><?xml version="1.0" encoding="utf-8"?>
+<?mso-contentType ?>
+<FormTemplates xmlns="http://schemas.microsoft.com/sharepoint/v3/contenttype/forms">
+  <Display>DocumentLibraryForm</Display>
+  <Edit>DocumentLibraryForm</Edit>
+  <New>DocumentLibraryForm</New>
+</FormTemplates>
 </file>
 
-<file path=customXml/itemProps3.xml><?xml version="1.0" encoding="utf-8"?>
+<file path=customXml/itemProps1.xml><?xml version="1.0" encoding="utf-8"?>
 <ds:datastoreItem xmlns:ds="http://schemas.openxmlformats.org/officeDocument/2006/customXml" ds:itemID="{A08AEF6C-A51D-4319-AB54-FF11593940BC}">
   <ds:schemaRefs>
     <ds:schemaRef ds:uri="http://schemas.microsoft.com/office/2006/metadata/contentType"/>
@@ -2869,4 +2770,24 @@
     <ds:schemaRef ds:uri="http://schemas.microsoft.com/internal/obd"/>
   </ds:schemaRefs>
 </ds:datastoreItem>
+</file>
+
+<file path=customXml/itemProps2.xml><?xml version="1.0" encoding="utf-8"?>
+<ds:datastoreItem xmlns:ds="http://schemas.openxmlformats.org/officeDocument/2006/customXml" ds:itemID="{8DB32ED0-3FE4-4D45-820D-9CFF2B676531}">
+  <ds:schemaRefs>
+    <ds:schemaRef ds:uri="http://schemas.microsoft.com/office/2006/metadata/properties"/>
+    <ds:schemaRef ds:uri="http://schemas.microsoft.com/office/infopath/2007/PartnerControls"/>
+    <ds:schemaRef ds:uri="a2513ad7-1266-43a7-8a27-974a788ed153"/>
+    <ds:schemaRef ds:uri="b70ae369-3e78-41f6-a242-0843575c34a8"/>
+    <ds:schemaRef ds:uri="http://schemas.microsoft.com/sharepoint/v3"/>
+  </ds:schemaRefs>
+</ds:datastoreItem>
+</file>
+
+<file path=customXml/itemProps3.xml><?xml version="1.0" encoding="utf-8"?>
+<ds:datastoreItem xmlns:ds="http://schemas.openxmlformats.org/officeDocument/2006/customXml" ds:itemID="{F2447EC1-B0A0-43C2-A092-9F20B546DF78}">
+  <ds:schemaRefs>
+    <ds:schemaRef ds:uri="http://schemas.microsoft.com/sharepoint/v3/contenttype/forms"/>
+  </ds:schemaRefs>
+</ds:datastoreItem>
 </file>
</xml_diff>

<commit_message>
optimized error handling & adjusted agent prompts to better handle complex tasks
</commit_message>
<xml_diff>
--- a/data/leqvio-monotherapy-demand-NOV217/inputs/leqvio-monotherapy-demand-bannerplan-adjusted.docx
+++ b/data/leqvio-monotherapy-demand-NOV217/inputs/leqvio-monotherapy-demand-bannerplan-adjusted.docx
@@ -729,13 +729,13 @@
           </w:tcPr>
           <w:p>
             <w:r>
+              <w:t>A4br1c1</w:t>
+            </w:r>
+            <w:r>
+              <w:t>&gt;</w:t>
+            </w:r>
+            <w:r>
               <w:t>A3br1c1</w:t>
-            </w:r>
-            <w:r>
-              <w:t>&gt;</w:t>
-            </w:r>
-            <w:r>
-              <w:t>A4br1c1</w:t>
             </w:r>
           </w:p>
         </w:tc>
@@ -2262,6 +2262,47 @@
 </file>
 
 <file path=customXml/item1.xml><?xml version="1.0" encoding="utf-8"?>
+<?mso-contentType ?>
+<FormTemplates xmlns="http://schemas.microsoft.com/sharepoint/v3/contenttype/forms">
+  <Display>DocumentLibraryForm</Display>
+  <Edit>DocumentLibraryForm</Edit>
+  <New>DocumentLibraryForm</New>
+</FormTemplates>
+</file>
+
+<file path=customXml/item2.xml><?xml version="1.0" encoding="utf-8"?>
+<p:properties xmlns:p="http://schemas.microsoft.com/office/2006/metadata/properties" xmlns:xsi="http://www.w3.org/2001/XMLSchema-instance" xmlns:pc="http://schemas.microsoft.com/office/infopath/2007/PartnerControls">
+  <documentManagement>
+    <test xmlns="a2513ad7-1266-43a7-8a27-974a788ed153">
+      <Url xsi:nil="true"/>
+      <Description xsi:nil="true"/>
+    </test>
+    <lcf76f155ced4ddcb4097134ff3c332f xmlns="a2513ad7-1266-43a7-8a27-974a788ed153">
+      <Terms xmlns="http://schemas.microsoft.com/office/infopath/2007/PartnerControls"/>
+    </lcf76f155ced4ddcb4097134ff3c332f>
+    <yampa xmlns="a2513ad7-1266-43a7-8a27-974a788ed153" xsi:nil="true"/>
+    <TaxCatchAll xmlns="b70ae369-3e78-41f6-a242-0843575c34a8" xsi:nil="true"/>
+    <_ip_UnifiedCompliancePolicyUIAction xmlns="http://schemas.microsoft.com/sharepoint/v3" xsi:nil="true"/>
+    <_ip_UnifiedCompliancePolicyProperties xmlns="http://schemas.microsoft.com/sharepoint/v3" xsi:nil="true"/>
+    <Methodology xmlns="a2513ad7-1266-43a7-8a27-974a788ed153" xsi:nil="true"/>
+    <ProjectType xmlns="a2513ad7-1266-43a7-8a27-974a788ed153" xsi:nil="true"/>
+    <RespondentType xmlns="a2513ad7-1266-43a7-8a27-974a788ed153" xsi:nil="true"/>
+    <TherapeuticArea xmlns="a2513ad7-1266-43a7-8a27-974a788ed153" xsi:nil="true"/>
+    <ProductGenericName xmlns="a2513ad7-1266-43a7-8a27-974a788ed153" xsi:nil="true"/>
+    <Industry xmlns="a2513ad7-1266-43a7-8a27-974a788ed153" xsi:nil="true"/>
+    <Product xmlns="a2513ad7-1266-43a7-8a27-974a788ed153" xsi:nil="true"/>
+    <ResearchTechnique xmlns="a2513ad7-1266-43a7-8a27-974a788ed153" xsi:nil="true"/>
+    <Client xmlns="a2513ad7-1266-43a7-8a27-974a788ed153" xsi:nil="true"/>
+    <DeliverableDate xmlns="a2513ad7-1266-43a7-8a27-974a788ed153" xsi:nil="true"/>
+    <ProjectCode xmlns="a2513ad7-1266-43a7-8a27-974a788ed153" xsi:nil="true"/>
+    <DocumentType xmlns="a2513ad7-1266-43a7-8a27-974a788ed153" xsi:nil="true"/>
+    <IncludeInIndex xmlns="a2513ad7-1266-43a7-8a27-974a788ed153">false</IncludeInIndex>
+    <SkipInIndex xmlns="a2513ad7-1266-43a7-8a27-974a788ed153">true</SkipInIndex>
+  </documentManagement>
+</p:properties>
+</file>
+
+<file path=customXml/item3.xml><?xml version="1.0" encoding="utf-8"?>
 <ct:contentTypeSchema xmlns:ct="http://schemas.microsoft.com/office/2006/metadata/contentType" xmlns:ma="http://schemas.microsoft.com/office/2006/metadata/properties/metaAttributes" ct:_="" ma:_="" ma:contentTypeName="Document" ma:contentTypeID="0x0101000D9956597127294BA0FB60349B9503D1" ma:contentTypeVersion="38" ma:contentTypeDescription="Create a new document." ma:contentTypeScope="" ma:versionID="4f6c370da43d4af9fa55621beea14de0">
   <xsd:schema xmlns:xsd="http://www.w3.org/2001/XMLSchema" xmlns:xs="http://www.w3.org/2001/XMLSchema" xmlns:p="http://schemas.microsoft.com/office/2006/metadata/properties" xmlns:ns1="http://schemas.microsoft.com/sharepoint/v3" xmlns:ns2="b70ae369-3e78-41f6-a242-0843575c34a8" xmlns:ns3="a2513ad7-1266-43a7-8a27-974a788ed153" targetNamespace="http://schemas.microsoft.com/office/2006/metadata/properties" ma:root="true" ma:fieldsID="76771a665dd335dfbc62ecfac1d63e3d" ns1:_="" ns2:_="" ns3:_="">
     <xsd:import namespace="http://schemas.microsoft.com/sharepoint/v3"/>
@@ -2711,48 +2752,27 @@
 </ct:contentTypeSchema>
 </file>
 
-<file path=customXml/item2.xml><?xml version="1.0" encoding="utf-8"?>
-<p:properties xmlns:p="http://schemas.microsoft.com/office/2006/metadata/properties" xmlns:xsi="http://www.w3.org/2001/XMLSchema-instance" xmlns:pc="http://schemas.microsoft.com/office/infopath/2007/PartnerControls">
-  <documentManagement>
-    <test xmlns="a2513ad7-1266-43a7-8a27-974a788ed153">
-      <Url xsi:nil="true"/>
-      <Description xsi:nil="true"/>
-    </test>
-    <lcf76f155ced4ddcb4097134ff3c332f xmlns="a2513ad7-1266-43a7-8a27-974a788ed153">
-      <Terms xmlns="http://schemas.microsoft.com/office/infopath/2007/PartnerControls"/>
-    </lcf76f155ced4ddcb4097134ff3c332f>
-    <yampa xmlns="a2513ad7-1266-43a7-8a27-974a788ed153" xsi:nil="true"/>
-    <TaxCatchAll xmlns="b70ae369-3e78-41f6-a242-0843575c34a8" xsi:nil="true"/>
-    <_ip_UnifiedCompliancePolicyUIAction xmlns="http://schemas.microsoft.com/sharepoint/v3" xsi:nil="true"/>
-    <_ip_UnifiedCompliancePolicyProperties xmlns="http://schemas.microsoft.com/sharepoint/v3" xsi:nil="true"/>
-    <Methodology xmlns="a2513ad7-1266-43a7-8a27-974a788ed153" xsi:nil="true"/>
-    <ProjectType xmlns="a2513ad7-1266-43a7-8a27-974a788ed153" xsi:nil="true"/>
-    <RespondentType xmlns="a2513ad7-1266-43a7-8a27-974a788ed153" xsi:nil="true"/>
-    <TherapeuticArea xmlns="a2513ad7-1266-43a7-8a27-974a788ed153" xsi:nil="true"/>
-    <ProductGenericName xmlns="a2513ad7-1266-43a7-8a27-974a788ed153" xsi:nil="true"/>
-    <Industry xmlns="a2513ad7-1266-43a7-8a27-974a788ed153" xsi:nil="true"/>
-    <Product xmlns="a2513ad7-1266-43a7-8a27-974a788ed153" xsi:nil="true"/>
-    <ResearchTechnique xmlns="a2513ad7-1266-43a7-8a27-974a788ed153" xsi:nil="true"/>
-    <Client xmlns="a2513ad7-1266-43a7-8a27-974a788ed153" xsi:nil="true"/>
-    <DeliverableDate xmlns="a2513ad7-1266-43a7-8a27-974a788ed153" xsi:nil="true"/>
-    <ProjectCode xmlns="a2513ad7-1266-43a7-8a27-974a788ed153" xsi:nil="true"/>
-    <DocumentType xmlns="a2513ad7-1266-43a7-8a27-974a788ed153" xsi:nil="true"/>
-    <IncludeInIndex xmlns="a2513ad7-1266-43a7-8a27-974a788ed153">false</IncludeInIndex>
-    <SkipInIndex xmlns="a2513ad7-1266-43a7-8a27-974a788ed153">true</SkipInIndex>
-  </documentManagement>
-</p:properties>
+<file path=customXml/itemProps1.xml><?xml version="1.0" encoding="utf-8"?>
+<ds:datastoreItem xmlns:ds="http://schemas.openxmlformats.org/officeDocument/2006/customXml" ds:itemID="{F2447EC1-B0A0-43C2-A092-9F20B546DF78}">
+  <ds:schemaRefs>
+    <ds:schemaRef ds:uri="http://schemas.microsoft.com/sharepoint/v3/contenttype/forms"/>
+  </ds:schemaRefs>
+</ds:datastoreItem>
 </file>
 
-<file path=customXml/item3.xml><?xml version="1.0" encoding="utf-8"?>
-<?mso-contentType ?>
-<FormTemplates xmlns="http://schemas.microsoft.com/sharepoint/v3/contenttype/forms">
-  <Display>DocumentLibraryForm</Display>
-  <Edit>DocumentLibraryForm</Edit>
-  <New>DocumentLibraryForm</New>
-</FormTemplates>
+<file path=customXml/itemProps2.xml><?xml version="1.0" encoding="utf-8"?>
+<ds:datastoreItem xmlns:ds="http://schemas.openxmlformats.org/officeDocument/2006/customXml" ds:itemID="{8DB32ED0-3FE4-4D45-820D-9CFF2B676531}">
+  <ds:schemaRefs>
+    <ds:schemaRef ds:uri="http://schemas.microsoft.com/office/2006/metadata/properties"/>
+    <ds:schemaRef ds:uri="http://schemas.microsoft.com/office/infopath/2007/PartnerControls"/>
+    <ds:schemaRef ds:uri="a2513ad7-1266-43a7-8a27-974a788ed153"/>
+    <ds:schemaRef ds:uri="b70ae369-3e78-41f6-a242-0843575c34a8"/>
+    <ds:schemaRef ds:uri="http://schemas.microsoft.com/sharepoint/v3"/>
+  </ds:schemaRefs>
+</ds:datastoreItem>
 </file>
 
-<file path=customXml/itemProps1.xml><?xml version="1.0" encoding="utf-8"?>
+<file path=customXml/itemProps3.xml><?xml version="1.0" encoding="utf-8"?>
 <ds:datastoreItem xmlns:ds="http://schemas.openxmlformats.org/officeDocument/2006/customXml" ds:itemID="{A08AEF6C-A51D-4319-AB54-FF11593940BC}">
   <ds:schemaRefs>
     <ds:schemaRef ds:uri="http://schemas.microsoft.com/office/2006/metadata/contentType"/>
@@ -2770,24 +2790,4 @@
     <ds:schemaRef ds:uri="http://schemas.microsoft.com/internal/obd"/>
   </ds:schemaRefs>
 </ds:datastoreItem>
-</file>
-
-<file path=customXml/itemProps2.xml><?xml version="1.0" encoding="utf-8"?>
-<ds:datastoreItem xmlns:ds="http://schemas.openxmlformats.org/officeDocument/2006/customXml" ds:itemID="{8DB32ED0-3FE4-4D45-820D-9CFF2B676531}">
-  <ds:schemaRefs>
-    <ds:schemaRef ds:uri="http://schemas.microsoft.com/office/2006/metadata/properties"/>
-    <ds:schemaRef ds:uri="http://schemas.microsoft.com/office/infopath/2007/PartnerControls"/>
-    <ds:schemaRef ds:uri="a2513ad7-1266-43a7-8a27-974a788ed153"/>
-    <ds:schemaRef ds:uri="b70ae369-3e78-41f6-a242-0843575c34a8"/>
-    <ds:schemaRef ds:uri="http://schemas.microsoft.com/sharepoint/v3"/>
-  </ds:schemaRefs>
-</ds:datastoreItem>
-</file>
-
-<file path=customXml/itemProps3.xml><?xml version="1.0" encoding="utf-8"?>
-<ds:datastoreItem xmlns:ds="http://schemas.openxmlformats.org/officeDocument/2006/customXml" ds:itemID="{F2447EC1-B0A0-43C2-A092-9F20B546DF78}">
-  <ds:schemaRefs>
-    <ds:schemaRef ds:uri="http://schemas.microsoft.com/sharepoint/v3/contenttype/forms"/>
-  </ds:schemaRefs>
-</ds:datastoreItem>
 </file>
</xml_diff>

<commit_message>
reverted some old changes and increased data validation
</commit_message>
<xml_diff>
--- a/data/leqvio-monotherapy-demand-NOV217/inputs/leqvio-monotherapy-demand-bannerplan-adjusted.docx
+++ b/data/leqvio-monotherapy-demand-NOV217/inputs/leqvio-monotherapy-demand-bannerplan-adjusted.docx
@@ -808,15 +808,7 @@
           </w:tcPr>
           <w:p>
             <w:r>
-              <w:t xml:space="preserve">Leqvio </w:t>
-            </w:r>
-            <w:proofErr w:type="spellStart"/>
-            <w:r>
-              <w:t>RX’ing</w:t>
-            </w:r>
-            <w:proofErr w:type="spellEnd"/>
-            <w:r>
-              <w:t xml:space="preserve"> without a Statin &amp; Before Other Therapies</w:t>
+              <w:t>Total Community</w:t>
             </w:r>
           </w:p>
         </w:tc>
@@ -2262,15 +2254,6 @@
 </file>
 
 <file path=customXml/item1.xml><?xml version="1.0" encoding="utf-8"?>
-<?mso-contentType ?>
-<FormTemplates xmlns="http://schemas.microsoft.com/sharepoint/v3/contenttype/forms">
-  <Display>DocumentLibraryForm</Display>
-  <Edit>DocumentLibraryForm</Edit>
-  <New>DocumentLibraryForm</New>
-</FormTemplates>
-</file>
-
-<file path=customXml/item2.xml><?xml version="1.0" encoding="utf-8"?>
 <p:properties xmlns:p="http://schemas.microsoft.com/office/2006/metadata/properties" xmlns:xsi="http://www.w3.org/2001/XMLSchema-instance" xmlns:pc="http://schemas.microsoft.com/office/infopath/2007/PartnerControls">
   <documentManagement>
     <test xmlns="a2513ad7-1266-43a7-8a27-974a788ed153">
@@ -2300,6 +2283,15 @@
     <SkipInIndex xmlns="a2513ad7-1266-43a7-8a27-974a788ed153">true</SkipInIndex>
   </documentManagement>
 </p:properties>
+</file>
+
+<file path=customXml/item2.xml><?xml version="1.0" encoding="utf-8"?>
+<?mso-contentType ?>
+<FormTemplates xmlns="http://schemas.microsoft.com/sharepoint/v3/contenttype/forms">
+  <Display>DocumentLibraryForm</Display>
+  <Edit>DocumentLibraryForm</Edit>
+  <New>DocumentLibraryForm</New>
+</FormTemplates>
 </file>
 
 <file path=customXml/item3.xml><?xml version="1.0" encoding="utf-8"?>
@@ -2753,14 +2745,6 @@
 </file>
 
 <file path=customXml/itemProps1.xml><?xml version="1.0" encoding="utf-8"?>
-<ds:datastoreItem xmlns:ds="http://schemas.openxmlformats.org/officeDocument/2006/customXml" ds:itemID="{F2447EC1-B0A0-43C2-A092-9F20B546DF78}">
-  <ds:schemaRefs>
-    <ds:schemaRef ds:uri="http://schemas.microsoft.com/sharepoint/v3/contenttype/forms"/>
-  </ds:schemaRefs>
-</ds:datastoreItem>
-</file>
-
-<file path=customXml/itemProps2.xml><?xml version="1.0" encoding="utf-8"?>
 <ds:datastoreItem xmlns:ds="http://schemas.openxmlformats.org/officeDocument/2006/customXml" ds:itemID="{8DB32ED0-3FE4-4D45-820D-9CFF2B676531}">
   <ds:schemaRefs>
     <ds:schemaRef ds:uri="http://schemas.microsoft.com/office/2006/metadata/properties"/>
@@ -2768,6 +2752,14 @@
     <ds:schemaRef ds:uri="a2513ad7-1266-43a7-8a27-974a788ed153"/>
     <ds:schemaRef ds:uri="b70ae369-3e78-41f6-a242-0843575c34a8"/>
     <ds:schemaRef ds:uri="http://schemas.microsoft.com/sharepoint/v3"/>
+  </ds:schemaRefs>
+</ds:datastoreItem>
+</file>
+
+<file path=customXml/itemProps2.xml><?xml version="1.0" encoding="utf-8"?>
+<ds:datastoreItem xmlns:ds="http://schemas.openxmlformats.org/officeDocument/2006/customXml" ds:itemID="{F2447EC1-B0A0-43C2-A092-9F20B546DF78}">
+  <ds:schemaRefs>
+    <ds:schemaRef ds:uri="http://schemas.microsoft.com/sharepoint/v3/contenttype/forms"/>
   </ds:schemaRefs>
 </ds:datastoreItem>
 </file>

</xml_diff>

<commit_message>
updated banner expected and crosstab expected to match reality better
</commit_message>
<xml_diff>
--- a/data/leqvio-monotherapy-demand-NOV217/inputs/leqvio-monotherapy-demand-bannerplan-adjusted.docx
+++ b/data/leqvio-monotherapy-demand-NOV217/inputs/leqvio-monotherapy-demand-bannerplan-adjusted.docx
@@ -149,12 +149,14 @@
             <w:tcW w:w="4678" w:type="dxa"/>
           </w:tcPr>
           <w:p>
+            <w:bookmarkStart w:id="0" w:name="OLE_LINK2"/>
             <w:r>
               <w:t>S2=3</w:t>
             </w:r>
             <w:r>
               <w:t xml:space="preserve"> OR S2=4 OR S2=5</w:t>
             </w:r>
+            <w:bookmarkEnd w:id="0"/>
           </w:p>
         </w:tc>
       </w:tr>
@@ -169,6 +171,7 @@
             <w:pPr>
               <w:spacing w:line="259" w:lineRule="auto"/>
             </w:pPr>
+            <w:bookmarkStart w:id="1" w:name="OLE_LINK3"/>
             <w:r>
               <w:rPr>
                 <w:b/>
@@ -183,6 +186,7 @@
               </w:rPr>
               <w:t>Role</w:t>
             </w:r>
+            <w:bookmarkEnd w:id="1"/>
           </w:p>
         </w:tc>
       </w:tr>
@@ -573,14 +577,14 @@
                 <w:iCs/>
               </w:rPr>
             </w:pPr>
-            <w:bookmarkStart w:id="0" w:name="OLE_LINK1"/>
+            <w:bookmarkStart w:id="2" w:name="OLE_LINK1"/>
             <w:r>
               <w:t>A3br1c1</w:t>
             </w:r>
             <w:r>
               <w:t>&gt;0</w:t>
             </w:r>
-            <w:bookmarkEnd w:id="0"/>
+            <w:bookmarkEnd w:id="2"/>
           </w:p>
         </w:tc>
       </w:tr>
@@ -817,9 +821,11 @@
             <w:tcW w:w="4678" w:type="dxa"/>
           </w:tcPr>
           <w:p>
+            <w:bookmarkStart w:id="3" w:name="OLE_LINK4"/>
             <w:r>
               <w:t>S9=1 OR S9=2 OR S9=3 OR S9=4 OR S9=5</w:t>
             </w:r>
+            <w:bookmarkEnd w:id="3"/>
           </w:p>
         </w:tc>
       </w:tr>
@@ -2254,6 +2260,15 @@
 </file>
 
 <file path=customXml/item1.xml><?xml version="1.0" encoding="utf-8"?>
+<?mso-contentType ?>
+<FormTemplates xmlns="http://schemas.microsoft.com/sharepoint/v3/contenttype/forms">
+  <Display>DocumentLibraryForm</Display>
+  <Edit>DocumentLibraryForm</Edit>
+  <New>DocumentLibraryForm</New>
+</FormTemplates>
+</file>
+
+<file path=customXml/item2.xml><?xml version="1.0" encoding="utf-8"?>
 <p:properties xmlns:p="http://schemas.microsoft.com/office/2006/metadata/properties" xmlns:xsi="http://www.w3.org/2001/XMLSchema-instance" xmlns:pc="http://schemas.microsoft.com/office/infopath/2007/PartnerControls">
   <documentManagement>
     <test xmlns="a2513ad7-1266-43a7-8a27-974a788ed153">
@@ -2283,15 +2298,6 @@
     <SkipInIndex xmlns="a2513ad7-1266-43a7-8a27-974a788ed153">true</SkipInIndex>
   </documentManagement>
 </p:properties>
-</file>
-
-<file path=customXml/item2.xml><?xml version="1.0" encoding="utf-8"?>
-<?mso-contentType ?>
-<FormTemplates xmlns="http://schemas.microsoft.com/sharepoint/v3/contenttype/forms">
-  <Display>DocumentLibraryForm</Display>
-  <Edit>DocumentLibraryForm</Edit>
-  <New>DocumentLibraryForm</New>
-</FormTemplates>
 </file>
 
 <file path=customXml/item3.xml><?xml version="1.0" encoding="utf-8"?>
@@ -2745,6 +2751,14 @@
 </file>
 
 <file path=customXml/itemProps1.xml><?xml version="1.0" encoding="utf-8"?>
+<ds:datastoreItem xmlns:ds="http://schemas.openxmlformats.org/officeDocument/2006/customXml" ds:itemID="{F2447EC1-B0A0-43C2-A092-9F20B546DF78}">
+  <ds:schemaRefs>
+    <ds:schemaRef ds:uri="http://schemas.microsoft.com/sharepoint/v3/contenttype/forms"/>
+  </ds:schemaRefs>
+</ds:datastoreItem>
+</file>
+
+<file path=customXml/itemProps2.xml><?xml version="1.0" encoding="utf-8"?>
 <ds:datastoreItem xmlns:ds="http://schemas.openxmlformats.org/officeDocument/2006/customXml" ds:itemID="{8DB32ED0-3FE4-4D45-820D-9CFF2B676531}">
   <ds:schemaRefs>
     <ds:schemaRef ds:uri="http://schemas.microsoft.com/office/2006/metadata/properties"/>
@@ -2752,14 +2766,6 @@
     <ds:schemaRef ds:uri="a2513ad7-1266-43a7-8a27-974a788ed153"/>
     <ds:schemaRef ds:uri="b70ae369-3e78-41f6-a242-0843575c34a8"/>
     <ds:schemaRef ds:uri="http://schemas.microsoft.com/sharepoint/v3"/>
-  </ds:schemaRefs>
-</ds:datastoreItem>
-</file>
-
-<file path=customXml/itemProps2.xml><?xml version="1.0" encoding="utf-8"?>
-<ds:datastoreItem xmlns:ds="http://schemas.openxmlformats.org/officeDocument/2006/customXml" ds:itemID="{F2447EC1-B0A0-43C2-A092-9F20B546DF78}">
-  <ds:schemaRefs>
-    <ds:schemaRef ds:uri="http://schemas.microsoft.com/sharepoint/v3/contenttype/forms"/>
   </ds:schemaRefs>
 </ds:datastoreItem>
 </file>

</xml_diff>

<commit_message>
Part 4 still in progress, but almost done
</commit_message>
<xml_diff>
--- a/data/leqvio-monotherapy-demand-NOV217/inputs/leqvio-monotherapy-demand-bannerplan-adjusted.docx
+++ b/data/leqvio-monotherapy-demand-NOV217/inputs/leqvio-monotherapy-demand-bannerplan-adjusted.docx
@@ -577,14 +577,9 @@
                 <w:iCs/>
               </w:rPr>
             </w:pPr>
-            <w:bookmarkStart w:id="2" w:name="OLE_LINK1"/>
-            <w:r>
-              <w:t>A3br1c1</w:t>
-            </w:r>
-            <w:r>
-              <w:t>&gt;0</w:t>
-            </w:r>
-            <w:bookmarkEnd w:id="2"/>
+            <w:r>
+              <w:t>A3ar1c2&gt;0 AND A3br1c1&gt;0</w:t>
+            </w:r>
           </w:p>
         </w:tc>
       </w:tr>
@@ -614,19 +609,7 @@
               </w:rPr>
             </w:pPr>
             <w:r>
-              <w:t>A3br1c1</w:t>
-            </w:r>
-            <w:r>
-              <w:t>=0</w:t>
-            </w:r>
-            <w:r>
-              <w:t xml:space="preserve"> OR </w:t>
-            </w:r>
-            <w:r>
-              <w:t>A3br1c1</w:t>
-            </w:r>
-            <w:r>
-              <w:t>=NA</w:t>
+              <w:t>NOT (A3ar1c2&gt;0 AND A3br1c1&gt;0)</w:t>
             </w:r>
           </w:p>
         </w:tc>
@@ -733,13 +716,7 @@
           </w:tcPr>
           <w:p>
             <w:r>
-              <w:t>A4br1c1</w:t>
-            </w:r>
-            <w:r>
-              <w:t>&gt;</w:t>
-            </w:r>
-            <w:r>
-              <w:t>A3br1c1</w:t>
+              <w:t>A3ar1c2 &gt; 0 AND A4ar1c2 &gt; 0 AND A4br1c1 &gt; A3br1c1</w:t>
             </w:r>
           </w:p>
         </w:tc>
@@ -821,11 +798,11 @@
             <w:tcW w:w="4678" w:type="dxa"/>
           </w:tcPr>
           <w:p>
-            <w:bookmarkStart w:id="3" w:name="OLE_LINK4"/>
+            <w:bookmarkStart w:id="2" w:name="OLE_LINK4"/>
             <w:r>
               <w:t>S9=1 OR S9=2 OR S9=3 OR S9=4 OR S9=5</w:t>
             </w:r>
-            <w:bookmarkEnd w:id="3"/>
+            <w:bookmarkEnd w:id="2"/>
           </w:p>
         </w:tc>
       </w:tr>

</xml_diff>